<commit_message>
Agregando resumenes y examenes
</commit_message>
<xml_diff>
--- a/Lic Tecnologia/Ingles 1/Resumen Examen Ingles 1 - Len.docx
+++ b/Lic Tecnologia/Ingles 1/Resumen Examen Ingles 1 - Len.docx
@@ -536,10 +536,7 @@
         <w:t>sustantivos y adjetivos tienen relevancia</w:t>
       </w:r>
       <w:r>
-        <w:t xml:space="preserve">. La descripción puede referirse a la parte física o proceso. </w:t>
-      </w:r>
-      <w:r>
-        <w:t>Hay textos descriptivos que tienen definiciones y clasificaciones</w:t>
+        <w:t>. La descripción puede referirse a la parte física o proceso. Hay textos descriptivos que tienen definiciones y clasificaciones</w:t>
       </w:r>
     </w:p>
     <w:p>
@@ -679,6 +676,9 @@
     </w:p>
     <w:p>
       <w:r>
+        <w:rPr>
+          <w:noProof/>
+        </w:rPr>
         <w:drawing>
           <wp:inline distT="0" distB="0" distL="0" distR="0" wp14:anchorId="6183E4BF" wp14:editId="3A20FBB8">
             <wp:extent cx="3878580" cy="4102975"/>
@@ -1146,6 +1146,9 @@
     </w:p>
     <w:p>
       <w:r>
+        <w:rPr>
+          <w:noProof/>
+        </w:rPr>
         <w:drawing>
           <wp:inline distT="0" distB="0" distL="0" distR="0" wp14:anchorId="70C21137" wp14:editId="601B4CC3">
             <wp:extent cx="4989014" cy="2682240"/>
@@ -1229,6 +1232,9 @@
     </w:p>
     <w:p>
       <w:r>
+        <w:rPr>
+          <w:noProof/>
+        </w:rPr>
         <w:lastRenderedPageBreak/>
         <w:drawing>
           <wp:inline distT="0" distB="0" distL="0" distR="0" wp14:anchorId="125CB055" wp14:editId="08E5580B">
@@ -1372,6 +1378,9 @@
     </w:p>
     <w:p>
       <w:r>
+        <w:rPr>
+          <w:noProof/>
+        </w:rPr>
         <w:drawing>
           <wp:inline distT="0" distB="0" distL="0" distR="0" wp14:anchorId="669B1A48" wp14:editId="7B5D79AD">
             <wp:extent cx="5400040" cy="1446530"/>
@@ -1414,6 +1423,9 @@
         <w:ind w:left="708" w:hanging="708"/>
       </w:pPr>
       <w:r>
+        <w:rPr>
+          <w:noProof/>
+        </w:rPr>
         <w:lastRenderedPageBreak/>
         <w:drawing>
           <wp:inline distT="0" distB="0" distL="0" distR="0" wp14:anchorId="431A2101" wp14:editId="0FD01D24">
@@ -1532,6 +1544,9 @@
     </w:p>
     <w:p>
       <w:r>
+        <w:rPr>
+          <w:noProof/>
+        </w:rPr>
         <w:lastRenderedPageBreak/>
         <w:drawing>
           <wp:inline distT="0" distB="0" distL="0" distR="0" wp14:anchorId="61CF1DE5" wp14:editId="73BB88B2">
@@ -1580,10 +1595,239 @@
     </w:p>
     <w:p>
       <w:r>
+        <w:t xml:space="preserve">Palabra que se usa en lugar de un sustantivo. </w:t>
+      </w:r>
+    </w:p>
+    <w:p>
+      <w:r>
+        <w:t xml:space="preserve">Ejemplo: yo, tu, él, nosotros, ustedes, ellos, que quien, suyo, esa, </w:t>
+      </w:r>
+      <w:proofErr w:type="spellStart"/>
+      <w:proofErr w:type="gramStart"/>
+      <w:r>
+        <w:t>esos,etc</w:t>
+      </w:r>
+      <w:proofErr w:type="spellEnd"/>
+      <w:r>
+        <w:t>.</w:t>
+      </w:r>
+      <w:proofErr w:type="gramEnd"/>
+      <w:r>
+        <w:t xml:space="preserve"> </w:t>
+      </w:r>
+      <w:proofErr w:type="spellStart"/>
+      <w:r>
+        <w:t>Example</w:t>
+      </w:r>
+      <w:proofErr w:type="spellEnd"/>
+      <w:r>
+        <w:t xml:space="preserve">: </w:t>
+      </w:r>
+      <w:proofErr w:type="spellStart"/>
+      <w:r>
+        <w:t>You</w:t>
+      </w:r>
+      <w:proofErr w:type="spellEnd"/>
+      <w:r>
+        <w:t xml:space="preserve"> </w:t>
+      </w:r>
+      <w:proofErr w:type="spellStart"/>
+      <w:r>
+        <w:t>also</w:t>
+      </w:r>
+      <w:proofErr w:type="spellEnd"/>
+      <w:r>
+        <w:t xml:space="preserve"> </w:t>
+      </w:r>
+      <w:proofErr w:type="spellStart"/>
+      <w:r>
+        <w:t>don’t</w:t>
+      </w:r>
+      <w:proofErr w:type="spellEnd"/>
+      <w:r>
+        <w:t xml:space="preserve"> </w:t>
+      </w:r>
+      <w:proofErr w:type="spellStart"/>
+      <w:r>
+        <w:t>have</w:t>
+      </w:r>
+      <w:proofErr w:type="spellEnd"/>
+      <w:r>
+        <w:t xml:space="preserve"> </w:t>
+      </w:r>
+      <w:proofErr w:type="spellStart"/>
+      <w:r>
+        <w:t>to</w:t>
+      </w:r>
+      <w:proofErr w:type="spellEnd"/>
+      <w:r>
+        <w:t xml:space="preserve"> </w:t>
+      </w:r>
+      <w:proofErr w:type="spellStart"/>
+      <w:r>
+        <w:t>pay</w:t>
+      </w:r>
+      <w:proofErr w:type="spellEnd"/>
+      <w:r>
+        <w:t xml:space="preserve"> </w:t>
+      </w:r>
+      <w:proofErr w:type="spellStart"/>
+      <w:r>
+        <w:t>twice</w:t>
+      </w:r>
+      <w:proofErr w:type="spellEnd"/>
+      <w:r>
+        <w:t xml:space="preserve"> </w:t>
+      </w:r>
+      <w:proofErr w:type="spellStart"/>
+      <w:r>
+        <w:t>for</w:t>
+      </w:r>
+      <w:proofErr w:type="spellEnd"/>
+      <w:r>
+        <w:t xml:space="preserve"> </w:t>
+      </w:r>
+      <w:proofErr w:type="gramStart"/>
+      <w:r>
+        <w:t>apps</w:t>
+      </w:r>
+      <w:proofErr w:type="gramEnd"/>
+      <w:r>
+        <w:t xml:space="preserve">, </w:t>
+      </w:r>
+      <w:proofErr w:type="spellStart"/>
+      <w:r>
+        <w:t>movies</w:t>
+      </w:r>
+      <w:proofErr w:type="spellEnd"/>
+      <w:r>
+        <w:t xml:space="preserve"> </w:t>
+      </w:r>
+      <w:proofErr w:type="spellStart"/>
+      <w:r>
+        <w:t>or</w:t>
+      </w:r>
+      <w:proofErr w:type="spellEnd"/>
+      <w:r>
+        <w:t xml:space="preserve"> </w:t>
+      </w:r>
+      <w:proofErr w:type="spellStart"/>
+      <w:r>
+        <w:t>books</w:t>
+      </w:r>
+      <w:proofErr w:type="spellEnd"/>
+      <w:r>
+        <w:t xml:space="preserve"> – </w:t>
+      </w:r>
+      <w:proofErr w:type="spellStart"/>
+      <w:r>
+        <w:t>they</w:t>
+      </w:r>
+      <w:proofErr w:type="spellEnd"/>
+      <w:r>
+        <w:t xml:space="preserve"> can be </w:t>
+      </w:r>
+      <w:proofErr w:type="spellStart"/>
+      <w:r>
+        <w:t>found</w:t>
+      </w:r>
+      <w:proofErr w:type="spellEnd"/>
+      <w:r>
+        <w:t xml:space="preserve"> </w:t>
+      </w:r>
+      <w:proofErr w:type="spellStart"/>
+      <w:r>
+        <w:t>on</w:t>
+      </w:r>
+      <w:proofErr w:type="spellEnd"/>
+      <w:r>
+        <w:t xml:space="preserve"> </w:t>
+      </w:r>
+      <w:proofErr w:type="spellStart"/>
+      <w:r>
+        <w:t>all</w:t>
+      </w:r>
+      <w:proofErr w:type="spellEnd"/>
+      <w:r>
+        <w:t xml:space="preserve"> </w:t>
+      </w:r>
+      <w:proofErr w:type="spellStart"/>
+      <w:r>
+        <w:t>your</w:t>
+      </w:r>
+      <w:proofErr w:type="spellEnd"/>
+      <w:r>
+        <w:t xml:space="preserve"> </w:t>
+      </w:r>
+      <w:proofErr w:type="spellStart"/>
+      <w:r>
+        <w:t>devices</w:t>
+      </w:r>
+      <w:proofErr w:type="spellEnd"/>
+      <w:r>
+        <w:t>. (</w:t>
+      </w:r>
+      <w:proofErr w:type="spellStart"/>
+      <w:r>
+        <w:t>They</w:t>
+      </w:r>
+      <w:proofErr w:type="spellEnd"/>
+      <w:r>
+        <w:t xml:space="preserve"> → reemplaza </w:t>
+      </w:r>
+      <w:proofErr w:type="gramStart"/>
+      <w:r>
+        <w:t>apps</w:t>
+      </w:r>
+      <w:proofErr w:type="gramEnd"/>
+      <w:r>
+        <w:t xml:space="preserve">, </w:t>
+      </w:r>
+      <w:proofErr w:type="spellStart"/>
+      <w:r>
+        <w:t>movies</w:t>
+      </w:r>
+      <w:proofErr w:type="spellEnd"/>
+      <w:r>
+        <w:t xml:space="preserve"> </w:t>
+      </w:r>
+      <w:proofErr w:type="spellStart"/>
+      <w:r>
+        <w:t>or</w:t>
+      </w:r>
+      <w:proofErr w:type="spellEnd"/>
+      <w:r>
+        <w:t xml:space="preserve"> </w:t>
+      </w:r>
+      <w:proofErr w:type="spellStart"/>
+      <w:r>
+        <w:t>books</w:t>
+      </w:r>
+      <w:proofErr w:type="spellEnd"/>
+      <w:r>
+        <w:t xml:space="preserve">) </w:t>
+      </w:r>
+    </w:p>
+    <w:p>
+      <w:r>
+        <w:t xml:space="preserve">Los pronombres pueden ser subjetivos, objetivos, posesivos, etc. </w:t>
+      </w:r>
+      <w:r>
+        <w:t>de acuerdo con</w:t>
+      </w:r>
+      <w:r>
+        <w:t xml:space="preserve"> que componente de la oración se encuentren reemplazando.</w:t>
+      </w:r>
+    </w:p>
+    <w:p>
+      <w:r>
+        <w:rPr>
+          <w:noProof/>
+        </w:rPr>
         <w:drawing>
-          <wp:inline distT="0" distB="0" distL="0" distR="0" wp14:anchorId="0DA8E633" wp14:editId="09C04F73">
-            <wp:extent cx="5400040" cy="4222115"/>
-            <wp:effectExtent l="0" t="0" r="0" b="6985"/>
+          <wp:inline distT="0" distB="0" distL="0" distR="0" wp14:anchorId="0DA8E633" wp14:editId="2A08E97E">
+            <wp:extent cx="5399305" cy="4125685"/>
+            <wp:effectExtent l="0" t="0" r="0" b="8255"/>
             <wp:docPr id="941353242" name="Imagen 1"/>
             <wp:cNvGraphicFramePr>
               <a:graphicFrameLocks xmlns:a="http://schemas.openxmlformats.org/drawingml/2006/main" noChangeAspect="1"/>
@@ -1604,7 +1848,7 @@
                   <pic:spPr>
                     <a:xfrm>
                       <a:off x="0" y="0"/>
-                      <a:ext cx="5400040" cy="4222115"/>
+                      <a:ext cx="5427097" cy="4146921"/>
                     </a:xfrm>
                     <a:prstGeom prst="rect">
                       <a:avLst/>
@@ -1617,21 +1861,20 @@
         </w:drawing>
       </w:r>
     </w:p>
-    <w:p/>
-    <w:p/>
-    <w:p/>
-    <w:p/>
-    <w:p/>
     <w:p>
       <w:pPr>
         <w:pStyle w:val="Subttulo"/>
       </w:pPr>
       <w:r>
+        <w:lastRenderedPageBreak/>
         <w:t xml:space="preserve">Conectores </w:t>
       </w:r>
     </w:p>
     <w:p>
       <w:r>
+        <w:rPr>
+          <w:noProof/>
+        </w:rPr>
         <w:drawing>
           <wp:inline distT="0" distB="0" distL="0" distR="0" wp14:anchorId="65F9DEB5" wp14:editId="1B5C02F0">
             <wp:extent cx="5400040" cy="2847975"/>
@@ -1671,6 +1914,9 @@
     </w:p>
     <w:p>
       <w:r>
+        <w:rPr>
+          <w:noProof/>
+        </w:rPr>
         <w:drawing>
           <wp:inline distT="0" distB="0" distL="0" distR="0" wp14:anchorId="14792906" wp14:editId="3A409FCC">
             <wp:extent cx="5399585" cy="5198533"/>
@@ -1708,7 +1954,11 @@
         </w:drawing>
       </w:r>
     </w:p>
-    <w:p>
+    <w:p/>
+    <w:p>
+      <w:pPr>
+        <w:pStyle w:val="Subttulo"/>
+      </w:pPr>
       <w:r>
         <w:lastRenderedPageBreak/>
         <w:t xml:space="preserve">Preposiciones </w:t>
@@ -1721,6 +1971,9 @@
     </w:p>
     <w:p>
       <w:r>
+        <w:rPr>
+          <w:noProof/>
+        </w:rPr>
         <w:drawing>
           <wp:inline distT="0" distB="0" distL="0" distR="0" wp14:anchorId="3781568D" wp14:editId="0A669FEA">
             <wp:extent cx="3439005" cy="1705213"/>
@@ -1760,6 +2013,9 @@
     </w:p>
     <w:p>
       <w:r>
+        <w:rPr>
+          <w:noProof/>
+        </w:rPr>
         <w:drawing>
           <wp:anchor distT="0" distB="0" distL="114300" distR="114300" simplePos="0" relativeHeight="251659264" behindDoc="0" locked="0" layoutInCell="1" allowOverlap="1" wp14:anchorId="2BDEBBD0" wp14:editId="16211C88">
             <wp:simplePos x="0" y="0"/>
@@ -1811,6 +2067,9 @@
         </w:drawing>
       </w:r>
       <w:r>
+        <w:rPr>
+          <w:noProof/>
+        </w:rPr>
         <w:drawing>
           <wp:anchor distT="0" distB="0" distL="114300" distR="114300" simplePos="0" relativeHeight="251658240" behindDoc="0" locked="0" layoutInCell="1" allowOverlap="1" wp14:anchorId="3DC0BDD5" wp14:editId="5B51F70C">
             <wp:simplePos x="0" y="0"/>
@@ -1930,6 +2189,2088 @@
         <w:t>|</w:t>
       </w:r>
     </w:p>
+    <w:p>
+      <w:r>
+        <w:rPr>
+          <w:b/>
+          <w:bCs/>
+        </w:rPr>
+        <w:t>A</w:t>
+      </w:r>
+      <w:r>
+        <w:rPr>
+          <w:b/>
+          <w:bCs/>
+        </w:rPr>
+        <w:t>rtículo</w:t>
+      </w:r>
+      <w:r>
+        <w:t xml:space="preserve">: </w:t>
+      </w:r>
+      <w:r>
+        <w:t>Palabra que determina un sustantivo. Pueden ser determinados: el, la, los, las; o indeterminados: un, una, unos, unas.</w:t>
+      </w:r>
+    </w:p>
+    <w:p>
+      <w:proofErr w:type="spellStart"/>
+      <w:r>
+        <w:t>Example</w:t>
+      </w:r>
+      <w:proofErr w:type="spellEnd"/>
+      <w:r>
+        <w:t xml:space="preserve">: </w:t>
+      </w:r>
+      <w:proofErr w:type="spellStart"/>
+      <w:r>
+        <w:t>When</w:t>
+      </w:r>
+      <w:proofErr w:type="spellEnd"/>
+      <w:r>
+        <w:t xml:space="preserve"> </w:t>
+      </w:r>
+      <w:proofErr w:type="spellStart"/>
+      <w:r>
+        <w:t>buying</w:t>
+      </w:r>
+      <w:proofErr w:type="spellEnd"/>
+      <w:r>
+        <w:t xml:space="preserve"> a new </w:t>
+      </w:r>
+      <w:proofErr w:type="spellStart"/>
+      <w:r>
+        <w:t>phone</w:t>
+      </w:r>
+      <w:proofErr w:type="spellEnd"/>
+      <w:r>
+        <w:t xml:space="preserve">, </w:t>
+      </w:r>
+      <w:proofErr w:type="spellStart"/>
+      <w:r>
+        <w:t>people</w:t>
+      </w:r>
+      <w:proofErr w:type="spellEnd"/>
+      <w:r>
+        <w:t xml:space="preserve"> </w:t>
+      </w:r>
+      <w:proofErr w:type="spellStart"/>
+      <w:r>
+        <w:t>usually</w:t>
+      </w:r>
+      <w:proofErr w:type="spellEnd"/>
+      <w:r>
+        <w:t xml:space="preserve"> </w:t>
+      </w:r>
+      <w:proofErr w:type="spellStart"/>
+      <w:r>
+        <w:t>have</w:t>
+      </w:r>
+      <w:proofErr w:type="spellEnd"/>
+      <w:r>
+        <w:t xml:space="preserve"> </w:t>
+      </w:r>
+      <w:proofErr w:type="spellStart"/>
+      <w:r>
+        <w:t>to</w:t>
+      </w:r>
+      <w:proofErr w:type="spellEnd"/>
+      <w:r>
+        <w:t xml:space="preserve"> </w:t>
+      </w:r>
+      <w:proofErr w:type="spellStart"/>
+      <w:r>
+        <w:t>choose</w:t>
+      </w:r>
+      <w:proofErr w:type="spellEnd"/>
+      <w:r>
+        <w:t xml:space="preserve"> </w:t>
+      </w:r>
+      <w:proofErr w:type="spellStart"/>
+      <w:r>
+        <w:t>between</w:t>
+      </w:r>
+      <w:proofErr w:type="spellEnd"/>
+      <w:r>
+        <w:t xml:space="preserve"> </w:t>
+      </w:r>
+      <w:proofErr w:type="spellStart"/>
+      <w:r>
+        <w:t>two</w:t>
+      </w:r>
+      <w:proofErr w:type="spellEnd"/>
+      <w:r>
+        <w:t xml:space="preserve"> </w:t>
+      </w:r>
+      <w:proofErr w:type="spellStart"/>
+      <w:r>
+        <w:t>of</w:t>
+      </w:r>
+      <w:proofErr w:type="spellEnd"/>
+      <w:r>
+        <w:t xml:space="preserve"> </w:t>
+      </w:r>
+      <w:proofErr w:type="spellStart"/>
+      <w:r>
+        <w:t>the</w:t>
+      </w:r>
+      <w:proofErr w:type="spellEnd"/>
+      <w:r>
+        <w:t xml:space="preserve"> </w:t>
+      </w:r>
+      <w:proofErr w:type="spellStart"/>
+      <w:r>
+        <w:t>most</w:t>
+      </w:r>
+      <w:proofErr w:type="spellEnd"/>
+      <w:r>
+        <w:t xml:space="preserve"> popular </w:t>
+      </w:r>
+      <w:proofErr w:type="spellStart"/>
+      <w:r>
+        <w:t>operating</w:t>
+      </w:r>
+      <w:proofErr w:type="spellEnd"/>
+      <w:r>
+        <w:t xml:space="preserve"> </w:t>
+      </w:r>
+      <w:proofErr w:type="spellStart"/>
+      <w:r>
+        <w:t>systems</w:t>
+      </w:r>
+      <w:proofErr w:type="spellEnd"/>
+      <w:r>
+        <w:t xml:space="preserve"> (artículo indefinido) - </w:t>
+      </w:r>
+      <w:proofErr w:type="spellStart"/>
+      <w:r>
+        <w:t>Apple’s</w:t>
+      </w:r>
+      <w:proofErr w:type="spellEnd"/>
+      <w:r>
+        <w:t xml:space="preserve"> App Store has </w:t>
+      </w:r>
+      <w:proofErr w:type="spellStart"/>
+      <w:r>
+        <w:t>fewer</w:t>
+      </w:r>
+      <w:proofErr w:type="spellEnd"/>
+      <w:r>
+        <w:t xml:space="preserve"> </w:t>
+      </w:r>
+      <w:proofErr w:type="gramStart"/>
+      <w:r>
+        <w:t>apps</w:t>
+      </w:r>
+      <w:proofErr w:type="gramEnd"/>
+      <w:r>
+        <w:t xml:space="preserve"> </w:t>
+      </w:r>
+      <w:proofErr w:type="spellStart"/>
+      <w:r>
+        <w:t>to</w:t>
+      </w:r>
+      <w:proofErr w:type="spellEnd"/>
+      <w:r>
+        <w:t xml:space="preserve"> </w:t>
+      </w:r>
+      <w:proofErr w:type="spellStart"/>
+      <w:r>
+        <w:t>offer</w:t>
+      </w:r>
+      <w:proofErr w:type="spellEnd"/>
+      <w:r>
+        <w:t xml:space="preserve"> </w:t>
+      </w:r>
+      <w:proofErr w:type="spellStart"/>
+      <w:r>
+        <w:t>than</w:t>
+      </w:r>
+      <w:proofErr w:type="spellEnd"/>
+      <w:r>
+        <w:t xml:space="preserve"> </w:t>
+      </w:r>
+      <w:proofErr w:type="spellStart"/>
+      <w:r>
+        <w:t>the</w:t>
+      </w:r>
+      <w:proofErr w:type="spellEnd"/>
+      <w:r>
+        <w:t xml:space="preserve"> Android </w:t>
+      </w:r>
+      <w:proofErr w:type="spellStart"/>
+      <w:r>
+        <w:t>phones</w:t>
+      </w:r>
+      <w:proofErr w:type="spellEnd"/>
+      <w:r>
+        <w:t xml:space="preserve">’ app store… (artículo definido) </w:t>
+      </w:r>
+    </w:p>
+    <w:p>
+      <w:r>
+        <w:rPr>
+          <w:b/>
+          <w:bCs/>
+        </w:rPr>
+        <w:t>Preposición</w:t>
+      </w:r>
+      <w:r>
+        <w:t xml:space="preserve">: </w:t>
+      </w:r>
+      <w:r>
+        <w:t xml:space="preserve">Palabra que se usa para mostrar la relación entre un nombre o pronombre y otra parte de la oración. </w:t>
+      </w:r>
+    </w:p>
+    <w:p>
+      <w:r>
+        <w:lastRenderedPageBreak/>
+        <w:t xml:space="preserve">Ejemplo: A, ante bajo, cabe, con, contra, de, desde, en entre, hacia, hasta, para, por, según, sin, so, sobre, tras. </w:t>
+      </w:r>
+      <w:proofErr w:type="spellStart"/>
+      <w:r>
+        <w:t>Example</w:t>
+      </w:r>
+      <w:proofErr w:type="spellEnd"/>
+      <w:r>
+        <w:t xml:space="preserve">: </w:t>
+      </w:r>
+      <w:proofErr w:type="spellStart"/>
+      <w:r>
+        <w:t>Reasons</w:t>
+      </w:r>
+      <w:proofErr w:type="spellEnd"/>
+      <w:r>
+        <w:t xml:space="preserve"> </w:t>
+      </w:r>
+      <w:proofErr w:type="spellStart"/>
+      <w:r>
+        <w:t>to</w:t>
+      </w:r>
+      <w:proofErr w:type="spellEnd"/>
+      <w:r>
+        <w:t xml:space="preserve"> Switch </w:t>
+      </w:r>
+      <w:proofErr w:type="spellStart"/>
+      <w:r>
+        <w:t>from</w:t>
+      </w:r>
+      <w:proofErr w:type="spellEnd"/>
+      <w:r>
+        <w:t xml:space="preserve"> Android </w:t>
+      </w:r>
+      <w:proofErr w:type="spellStart"/>
+      <w:r>
+        <w:t>to</w:t>
+      </w:r>
+      <w:proofErr w:type="spellEnd"/>
+      <w:r>
+        <w:t xml:space="preserve"> iPhone </w:t>
+      </w:r>
+    </w:p>
+    <w:p>
+      <w:pPr>
+        <w:pStyle w:val="Subttulo"/>
+      </w:pPr>
+      <w:r>
+        <w:t>Conjunción</w:t>
+      </w:r>
+    </w:p>
+    <w:p>
+      <w:r>
+        <w:t xml:space="preserve"> Palabra que se usa para conectar palabras frases y </w:t>
+      </w:r>
+      <w:r>
+        <w:t>clausulas</w:t>
+      </w:r>
+      <w:r>
+        <w:t xml:space="preserve"> dentro de las oraciones.</w:t>
+      </w:r>
+    </w:p>
+    <w:p>
+      <w:r>
+        <w:t xml:space="preserve">Ejemplo: Y, o, pero, que, porque, si, cuando. </w:t>
+      </w:r>
+      <w:proofErr w:type="spellStart"/>
+      <w:r>
+        <w:t>Example</w:t>
+      </w:r>
+      <w:proofErr w:type="spellEnd"/>
+      <w:r>
+        <w:t xml:space="preserve">: In </w:t>
+      </w:r>
+      <w:proofErr w:type="spellStart"/>
+      <w:r>
+        <w:t>comparison</w:t>
+      </w:r>
+      <w:proofErr w:type="spellEnd"/>
+      <w:r>
+        <w:t xml:space="preserve">, </w:t>
+      </w:r>
+      <w:proofErr w:type="spellStart"/>
+      <w:r>
+        <w:t>Google’s</w:t>
+      </w:r>
+      <w:proofErr w:type="spellEnd"/>
+      <w:r>
+        <w:t xml:space="preserve"> </w:t>
+      </w:r>
+      <w:proofErr w:type="gramStart"/>
+      <w:r>
+        <w:t>app</w:t>
+      </w:r>
+      <w:proofErr w:type="gramEnd"/>
+      <w:r>
+        <w:t xml:space="preserve"> store, Google Play, </w:t>
+      </w:r>
+      <w:proofErr w:type="spellStart"/>
+      <w:r>
+        <w:t>is</w:t>
+      </w:r>
+      <w:proofErr w:type="spellEnd"/>
+      <w:r>
+        <w:t xml:space="preserve"> </w:t>
+      </w:r>
+      <w:proofErr w:type="spellStart"/>
+      <w:r>
+        <w:t>an</w:t>
+      </w:r>
+      <w:proofErr w:type="spellEnd"/>
+      <w:r>
+        <w:t xml:space="preserve"> ad-</w:t>
+      </w:r>
+      <w:proofErr w:type="spellStart"/>
+      <w:r>
+        <w:t>supported</w:t>
+      </w:r>
+      <w:proofErr w:type="spellEnd"/>
+      <w:r>
+        <w:t xml:space="preserve"> and free </w:t>
+      </w:r>
+      <w:proofErr w:type="spellStart"/>
+      <w:r>
+        <w:t>environment</w:t>
+      </w:r>
+      <w:proofErr w:type="spellEnd"/>
+      <w:r>
+        <w:t xml:space="preserve"> </w:t>
+      </w:r>
+      <w:proofErr w:type="spellStart"/>
+      <w:r>
+        <w:t>where</w:t>
+      </w:r>
+      <w:proofErr w:type="spellEnd"/>
+      <w:r>
+        <w:t xml:space="preserve"> </w:t>
+      </w:r>
+      <w:proofErr w:type="spellStart"/>
+      <w:r>
+        <w:t>anyone</w:t>
+      </w:r>
+      <w:proofErr w:type="spellEnd"/>
+      <w:r>
+        <w:t xml:space="preserve"> can </w:t>
+      </w:r>
+      <w:proofErr w:type="spellStart"/>
+      <w:r>
+        <w:t>put</w:t>
+      </w:r>
+      <w:proofErr w:type="spellEnd"/>
+      <w:r>
+        <w:t xml:space="preserve"> </w:t>
+      </w:r>
+      <w:proofErr w:type="spellStart"/>
+      <w:r>
+        <w:t>their</w:t>
+      </w:r>
+      <w:proofErr w:type="spellEnd"/>
+      <w:r>
+        <w:t xml:space="preserve"> apps </w:t>
+      </w:r>
+      <w:proofErr w:type="spellStart"/>
+      <w:r>
+        <w:t>on</w:t>
+      </w:r>
+      <w:proofErr w:type="spellEnd"/>
+      <w:r>
+        <w:t xml:space="preserve"> </w:t>
+      </w:r>
+      <w:proofErr w:type="spellStart"/>
+      <w:r>
+        <w:t>display</w:t>
+      </w:r>
+      <w:proofErr w:type="spellEnd"/>
+      <w:r>
+        <w:t xml:space="preserve">. </w:t>
+      </w:r>
+      <w:proofErr w:type="spellStart"/>
+      <w:r>
+        <w:t>If</w:t>
+      </w:r>
+      <w:proofErr w:type="spellEnd"/>
+      <w:r>
+        <w:t xml:space="preserve"> </w:t>
+      </w:r>
+      <w:proofErr w:type="spellStart"/>
+      <w:r>
+        <w:t>you</w:t>
+      </w:r>
+      <w:proofErr w:type="spellEnd"/>
+      <w:r>
+        <w:t xml:space="preserve"> </w:t>
+      </w:r>
+      <w:proofErr w:type="spellStart"/>
+      <w:r>
+        <w:t>value</w:t>
+      </w:r>
+      <w:proofErr w:type="spellEnd"/>
+      <w:r>
+        <w:t xml:space="preserve"> </w:t>
+      </w:r>
+      <w:proofErr w:type="spellStart"/>
+      <w:r>
+        <w:t>an</w:t>
+      </w:r>
+      <w:proofErr w:type="spellEnd"/>
+      <w:r>
+        <w:t xml:space="preserve"> </w:t>
+      </w:r>
+      <w:proofErr w:type="spellStart"/>
+      <w:r>
+        <w:t>easy</w:t>
+      </w:r>
+      <w:proofErr w:type="spellEnd"/>
+      <w:r>
+        <w:t xml:space="preserve"> </w:t>
+      </w:r>
+      <w:proofErr w:type="spellStart"/>
+      <w:r>
+        <w:t>to</w:t>
+      </w:r>
+      <w:proofErr w:type="spellEnd"/>
+      <w:r>
+        <w:t xml:space="preserve"> use and </w:t>
+      </w:r>
+      <w:proofErr w:type="spellStart"/>
+      <w:r>
+        <w:t>good</w:t>
+      </w:r>
+      <w:proofErr w:type="spellEnd"/>
+      <w:r>
+        <w:t xml:space="preserve"> smartphone </w:t>
+      </w:r>
+      <w:proofErr w:type="spellStart"/>
+      <w:r>
+        <w:t>for</w:t>
+      </w:r>
+      <w:proofErr w:type="spellEnd"/>
+      <w:r>
+        <w:t xml:space="preserve"> </w:t>
+      </w:r>
+      <w:proofErr w:type="spellStart"/>
+      <w:r>
+        <w:t>basic</w:t>
+      </w:r>
+      <w:proofErr w:type="spellEnd"/>
+      <w:r>
+        <w:t xml:space="preserve"> use, </w:t>
+      </w:r>
+      <w:proofErr w:type="spellStart"/>
+      <w:proofErr w:type="gramStart"/>
+      <w:r>
+        <w:t>an</w:t>
+      </w:r>
+      <w:proofErr w:type="spellEnd"/>
+      <w:r>
+        <w:t xml:space="preserve"> iPhone</w:t>
+      </w:r>
+      <w:proofErr w:type="gramEnd"/>
+      <w:r>
+        <w:t xml:space="preserve"> </w:t>
+      </w:r>
+      <w:proofErr w:type="spellStart"/>
+      <w:r>
+        <w:t>is</w:t>
+      </w:r>
+      <w:proofErr w:type="spellEnd"/>
+      <w:r>
+        <w:t xml:space="preserve"> </w:t>
+      </w:r>
+      <w:proofErr w:type="spellStart"/>
+      <w:r>
+        <w:t>the</w:t>
+      </w:r>
+      <w:proofErr w:type="spellEnd"/>
+      <w:r>
+        <w:t xml:space="preserve"> </w:t>
+      </w:r>
+      <w:proofErr w:type="spellStart"/>
+      <w:r>
+        <w:t>obvious</w:t>
+      </w:r>
+      <w:proofErr w:type="spellEnd"/>
+      <w:r>
+        <w:t xml:space="preserve"> </w:t>
+      </w:r>
+      <w:proofErr w:type="spellStart"/>
+      <w:r>
+        <w:t>choice</w:t>
+      </w:r>
+      <w:proofErr w:type="spellEnd"/>
+      <w:r>
+        <w:t xml:space="preserve"> </w:t>
+      </w:r>
+    </w:p>
+    <w:p>
+      <w:pPr>
+        <w:pStyle w:val="Subttulo"/>
+      </w:pPr>
+      <w:r>
+        <w:t>Adjetivos determinantes (PRE-MODIFICADORES)</w:t>
+      </w:r>
+    </w:p>
+    <w:p>
+      <w:pPr>
+        <w:pStyle w:val="Prrafodelista"/>
+        <w:numPr>
+          <w:ilvl w:val="0"/>
+          <w:numId w:val="11"/>
+        </w:numPr>
+      </w:pPr>
+      <w:r>
+        <w:t>-</w:t>
+      </w:r>
+      <w:r>
+        <w:rPr>
+          <w:b/>
+          <w:bCs/>
+        </w:rPr>
+        <w:t>Posesivos</w:t>
+      </w:r>
+      <w:r>
+        <w:t xml:space="preserve">: </w:t>
+      </w:r>
+      <w:proofErr w:type="spellStart"/>
+      <w:r>
+        <w:t>my</w:t>
+      </w:r>
+      <w:proofErr w:type="spellEnd"/>
+      <w:r>
+        <w:t xml:space="preserve">, </w:t>
+      </w:r>
+      <w:proofErr w:type="spellStart"/>
+      <w:r>
+        <w:t>your</w:t>
+      </w:r>
+      <w:proofErr w:type="spellEnd"/>
+      <w:r>
+        <w:t xml:space="preserve">, </w:t>
+      </w:r>
+      <w:proofErr w:type="spellStart"/>
+      <w:r>
+        <w:t>his</w:t>
+      </w:r>
+      <w:proofErr w:type="spellEnd"/>
+      <w:r>
+        <w:t xml:space="preserve">, </w:t>
+      </w:r>
+      <w:proofErr w:type="spellStart"/>
+      <w:r>
+        <w:t>her</w:t>
+      </w:r>
+      <w:proofErr w:type="spellEnd"/>
+      <w:r>
+        <w:t xml:space="preserve">, </w:t>
+      </w:r>
+      <w:proofErr w:type="spellStart"/>
+      <w:r>
+        <w:t>its</w:t>
+      </w:r>
+      <w:proofErr w:type="spellEnd"/>
+      <w:r>
+        <w:t xml:space="preserve">, </w:t>
+      </w:r>
+      <w:proofErr w:type="spellStart"/>
+      <w:r>
+        <w:t>our</w:t>
+      </w:r>
+      <w:proofErr w:type="spellEnd"/>
+      <w:r>
+        <w:t xml:space="preserve"> and </w:t>
+      </w:r>
+      <w:proofErr w:type="spellStart"/>
+      <w:r>
+        <w:t>their</w:t>
+      </w:r>
+      <w:proofErr w:type="spellEnd"/>
+      <w:r>
+        <w:t xml:space="preserve">. </w:t>
+      </w:r>
+    </w:p>
+    <w:p>
+      <w:pPr>
+        <w:pStyle w:val="Prrafodelista"/>
+        <w:numPr>
+          <w:ilvl w:val="0"/>
+          <w:numId w:val="11"/>
+        </w:numPr>
+      </w:pPr>
+      <w:r>
+        <w:t>-</w:t>
+      </w:r>
+      <w:r>
+        <w:rPr>
+          <w:b/>
+          <w:bCs/>
+        </w:rPr>
+        <w:t>Demostrativos</w:t>
+      </w:r>
+      <w:r>
+        <w:t xml:space="preserve">: </w:t>
+      </w:r>
+      <w:proofErr w:type="spellStart"/>
+      <w:r>
+        <w:t>this</w:t>
+      </w:r>
+      <w:proofErr w:type="spellEnd"/>
+      <w:r>
+        <w:t xml:space="preserve"> (este/a), </w:t>
+      </w:r>
+      <w:proofErr w:type="spellStart"/>
+      <w:r>
+        <w:t>that</w:t>
+      </w:r>
+      <w:proofErr w:type="spellEnd"/>
+      <w:r>
+        <w:t xml:space="preserve"> (ese/a), </w:t>
+      </w:r>
+      <w:proofErr w:type="spellStart"/>
+      <w:r>
+        <w:t>these</w:t>
+      </w:r>
+      <w:proofErr w:type="spellEnd"/>
+      <w:r>
+        <w:t xml:space="preserve"> (estos/as), </w:t>
+      </w:r>
+      <w:proofErr w:type="spellStart"/>
+      <w:r>
+        <w:t>those</w:t>
+      </w:r>
+      <w:proofErr w:type="spellEnd"/>
+      <w:r>
+        <w:t xml:space="preserve"> (esos/esas). </w:t>
+      </w:r>
+    </w:p>
+    <w:p>
+      <w:pPr>
+        <w:pStyle w:val="Prrafodelista"/>
+      </w:pPr>
+      <w:r>
+        <w:t xml:space="preserve">Estos adjetivos también pueden funcionar como pronombres cuando reemplazan en lugar de acompañar al sustantivo. </w:t>
+      </w:r>
+    </w:p>
+    <w:p>
+      <w:pPr>
+        <w:pStyle w:val="Prrafodelista"/>
+      </w:pPr>
+      <w:r>
+        <w:t xml:space="preserve">Ejemplo </w:t>
+      </w:r>
+      <w:proofErr w:type="spellStart"/>
+      <w:r>
+        <w:t>adj</w:t>
+      </w:r>
+      <w:proofErr w:type="spellEnd"/>
+      <w:r>
+        <w:t xml:space="preserve"> posesivo: “</w:t>
+      </w:r>
+      <w:proofErr w:type="spellStart"/>
+      <w:r>
+        <w:t>This</w:t>
+      </w:r>
+      <w:proofErr w:type="spellEnd"/>
+      <w:r>
+        <w:t xml:space="preserve"> </w:t>
+      </w:r>
+      <w:proofErr w:type="spellStart"/>
+      <w:r>
+        <w:t>cellphone</w:t>
+      </w:r>
+      <w:proofErr w:type="spellEnd"/>
+      <w:r>
+        <w:t xml:space="preserve"> </w:t>
+      </w:r>
+      <w:proofErr w:type="spellStart"/>
+      <w:r>
+        <w:t>is</w:t>
+      </w:r>
+      <w:proofErr w:type="spellEnd"/>
+      <w:r>
+        <w:t xml:space="preserve"> </w:t>
+      </w:r>
+      <w:proofErr w:type="spellStart"/>
+      <w:r>
+        <w:t>better</w:t>
+      </w:r>
+      <w:proofErr w:type="spellEnd"/>
+      <w:r>
+        <w:t>!” (</w:t>
+      </w:r>
+      <w:proofErr w:type="spellStart"/>
+      <w:r>
+        <w:t>This</w:t>
+      </w:r>
+      <w:proofErr w:type="spellEnd"/>
+      <w:r>
+        <w:t xml:space="preserve"> funciona como </w:t>
+      </w:r>
+      <w:proofErr w:type="spellStart"/>
+      <w:r>
+        <w:t>adj</w:t>
+      </w:r>
+      <w:proofErr w:type="spellEnd"/>
+      <w:r>
+        <w:t xml:space="preserve"> porque acompaña a </w:t>
+      </w:r>
+      <w:proofErr w:type="spellStart"/>
+      <w:r>
+        <w:t>cellphone</w:t>
+      </w:r>
+      <w:proofErr w:type="spellEnd"/>
+      <w:r>
+        <w:t>) Ejemplo pronombre posesivo: “</w:t>
+      </w:r>
+      <w:proofErr w:type="spellStart"/>
+      <w:r>
+        <w:t>This</w:t>
+      </w:r>
+      <w:proofErr w:type="spellEnd"/>
+      <w:r>
+        <w:t xml:space="preserve"> </w:t>
+      </w:r>
+      <w:proofErr w:type="spellStart"/>
+      <w:r>
+        <w:t>is</w:t>
+      </w:r>
+      <w:proofErr w:type="spellEnd"/>
+      <w:r>
+        <w:t xml:space="preserve"> </w:t>
+      </w:r>
+      <w:proofErr w:type="spellStart"/>
+      <w:r>
+        <w:t>better</w:t>
+      </w:r>
+      <w:proofErr w:type="spellEnd"/>
+      <w:r>
+        <w:t xml:space="preserve">!” (dicho por una persona que se encuentra señalando un </w:t>
+      </w:r>
+      <w:proofErr w:type="spellStart"/>
+      <w:r>
+        <w:t>Iphone</w:t>
+      </w:r>
+      <w:proofErr w:type="spellEnd"/>
+      <w:r>
+        <w:t xml:space="preserve">) En este caso THIS funciona como pronombre ya que se encuentra reemplazando a </w:t>
+      </w:r>
+      <w:proofErr w:type="spellStart"/>
+      <w:r>
+        <w:t>cellphone</w:t>
+      </w:r>
+      <w:proofErr w:type="spellEnd"/>
+      <w:r>
+        <w:t xml:space="preserve">) </w:t>
+      </w:r>
+    </w:p>
+    <w:p>
+      <w:pPr>
+        <w:pStyle w:val="Prrafodelista"/>
+        <w:numPr>
+          <w:ilvl w:val="0"/>
+          <w:numId w:val="11"/>
+        </w:numPr>
+      </w:pPr>
+      <w:r>
+        <w:t>-</w:t>
+      </w:r>
+      <w:r>
+        <w:rPr>
+          <w:b/>
+          <w:bCs/>
+        </w:rPr>
+        <w:t>Cuantificadores</w:t>
+      </w:r>
+      <w:r>
+        <w:t xml:space="preserve">: </w:t>
+      </w:r>
+      <w:proofErr w:type="spellStart"/>
+      <w:r>
+        <w:t>some</w:t>
+      </w:r>
+      <w:proofErr w:type="spellEnd"/>
+      <w:r>
+        <w:t xml:space="preserve"> (algunos), </w:t>
+      </w:r>
+      <w:proofErr w:type="spellStart"/>
+      <w:r>
+        <w:t>any</w:t>
+      </w:r>
+      <w:proofErr w:type="spellEnd"/>
+      <w:r>
+        <w:t xml:space="preserve"> (ninguno/cualquier) a </w:t>
+      </w:r>
+      <w:proofErr w:type="spellStart"/>
+      <w:r>
+        <w:t>few</w:t>
+      </w:r>
+      <w:proofErr w:type="spellEnd"/>
+      <w:r>
+        <w:t xml:space="preserve"> (unos pocos), </w:t>
+      </w:r>
+      <w:proofErr w:type="spellStart"/>
+      <w:r>
+        <w:t>few</w:t>
+      </w:r>
+      <w:proofErr w:type="spellEnd"/>
+      <w:r>
+        <w:t xml:space="preserve"> (poco), </w:t>
+      </w:r>
+      <w:proofErr w:type="spellStart"/>
+      <w:r>
+        <w:t>many</w:t>
+      </w:r>
+      <w:proofErr w:type="spellEnd"/>
+      <w:r>
+        <w:t xml:space="preserve"> (muchos), a </w:t>
+      </w:r>
+      <w:proofErr w:type="spellStart"/>
+      <w:r>
+        <w:t>little</w:t>
+      </w:r>
+      <w:proofErr w:type="spellEnd"/>
+      <w:r>
+        <w:t xml:space="preserve"> (un poco</w:t>
+      </w:r>
+      <w:proofErr w:type="gramStart"/>
+      <w:r>
+        <w:t>) ,</w:t>
+      </w:r>
+      <w:proofErr w:type="gramEnd"/>
+      <w:r>
+        <w:t xml:space="preserve"> </w:t>
+      </w:r>
+      <w:proofErr w:type="spellStart"/>
+      <w:r>
+        <w:t>little</w:t>
+      </w:r>
+      <w:proofErr w:type="spellEnd"/>
+      <w:r>
+        <w:t xml:space="preserve"> (poco), </w:t>
+      </w:r>
+      <w:proofErr w:type="spellStart"/>
+      <w:r>
+        <w:t>none</w:t>
+      </w:r>
+      <w:proofErr w:type="spellEnd"/>
+      <w:r>
+        <w:t xml:space="preserve"> (nada), a </w:t>
+      </w:r>
+      <w:proofErr w:type="spellStart"/>
+      <w:r>
+        <w:t>lot</w:t>
+      </w:r>
+      <w:proofErr w:type="spellEnd"/>
+      <w:r>
+        <w:t xml:space="preserve"> </w:t>
+      </w:r>
+      <w:proofErr w:type="spellStart"/>
+      <w:r>
+        <w:t>of</w:t>
+      </w:r>
+      <w:proofErr w:type="spellEnd"/>
+      <w:r>
+        <w:t xml:space="preserve"> (un montón de), etc. </w:t>
+      </w:r>
+    </w:p>
+    <w:p>
+      <w:pPr>
+        <w:pStyle w:val="Prrafodelista"/>
+      </w:pPr>
+      <w:r>
+        <w:t xml:space="preserve">Ejemplo: </w:t>
+      </w:r>
+      <w:proofErr w:type="spellStart"/>
+      <w:proofErr w:type="gramStart"/>
+      <w:r>
+        <w:t>Some</w:t>
+      </w:r>
+      <w:proofErr w:type="spellEnd"/>
+      <w:r>
+        <w:t xml:space="preserve"> </w:t>
+      </w:r>
+      <w:proofErr w:type="spellStart"/>
+      <w:r>
+        <w:t>updates</w:t>
+      </w:r>
+      <w:proofErr w:type="spellEnd"/>
+      <w:r>
+        <w:t xml:space="preserve"> are more complete </w:t>
+      </w:r>
+      <w:proofErr w:type="spellStart"/>
+      <w:r>
+        <w:t>than</w:t>
+      </w:r>
+      <w:proofErr w:type="spellEnd"/>
+      <w:r>
+        <w:t xml:space="preserve"> </w:t>
+      </w:r>
+      <w:proofErr w:type="spellStart"/>
+      <w:r>
+        <w:t>others</w:t>
+      </w:r>
+      <w:proofErr w:type="spellEnd"/>
+      <w:r>
+        <w:t>!</w:t>
+      </w:r>
+      <w:proofErr w:type="gramEnd"/>
+      <w:r>
+        <w:t xml:space="preserve"> </w:t>
+      </w:r>
+      <w:proofErr w:type="spellStart"/>
+      <w:r>
+        <w:t>Lots</w:t>
+      </w:r>
+      <w:proofErr w:type="spellEnd"/>
+      <w:r>
+        <w:t xml:space="preserve"> </w:t>
+      </w:r>
+      <w:proofErr w:type="spellStart"/>
+      <w:r>
+        <w:t>of</w:t>
+      </w:r>
+      <w:proofErr w:type="spellEnd"/>
+      <w:r>
+        <w:t xml:space="preserve"> </w:t>
+      </w:r>
+      <w:proofErr w:type="spellStart"/>
+      <w:r>
+        <w:t>clients</w:t>
+      </w:r>
+      <w:proofErr w:type="spellEnd"/>
+      <w:r>
+        <w:t xml:space="preserve"> </w:t>
+      </w:r>
+      <w:proofErr w:type="spellStart"/>
+      <w:r>
+        <w:t>choose</w:t>
+      </w:r>
+      <w:proofErr w:type="spellEnd"/>
+      <w:r>
+        <w:t xml:space="preserve"> Android. </w:t>
+      </w:r>
+      <w:proofErr w:type="spellStart"/>
+      <w:r>
+        <w:t>Any</w:t>
+      </w:r>
+      <w:proofErr w:type="spellEnd"/>
+      <w:r>
+        <w:t xml:space="preserve"> alternative </w:t>
+      </w:r>
+      <w:proofErr w:type="spellStart"/>
+      <w:r>
+        <w:t>is</w:t>
+      </w:r>
+      <w:proofErr w:type="spellEnd"/>
+      <w:r>
+        <w:t xml:space="preserve"> </w:t>
+      </w:r>
+      <w:proofErr w:type="spellStart"/>
+      <w:r>
+        <w:t>useful</w:t>
+      </w:r>
+      <w:proofErr w:type="spellEnd"/>
+      <w:r>
+        <w:t xml:space="preserve">. </w:t>
+      </w:r>
+    </w:p>
+    <w:p>
+      <w:pPr>
+        <w:pStyle w:val="Prrafodelista"/>
+        <w:numPr>
+          <w:ilvl w:val="0"/>
+          <w:numId w:val="11"/>
+        </w:numPr>
+      </w:pPr>
+      <w:r>
+        <w:rPr>
+          <w:b/>
+          <w:bCs/>
+        </w:rPr>
+        <w:t>Numerales</w:t>
+      </w:r>
+      <w:r>
+        <w:t xml:space="preserve">: </w:t>
+      </w:r>
+      <w:proofErr w:type="spellStart"/>
+      <w:r>
+        <w:t>one</w:t>
+      </w:r>
+      <w:proofErr w:type="spellEnd"/>
+      <w:r>
+        <w:t xml:space="preserve">, </w:t>
+      </w:r>
+      <w:proofErr w:type="spellStart"/>
+      <w:r>
+        <w:t>two</w:t>
+      </w:r>
+      <w:proofErr w:type="spellEnd"/>
+      <w:r>
+        <w:t xml:space="preserve">, </w:t>
+      </w:r>
+      <w:proofErr w:type="spellStart"/>
+      <w:r>
+        <w:t>three</w:t>
+      </w:r>
+      <w:proofErr w:type="spellEnd"/>
+      <w:r>
+        <w:t xml:space="preserve">, </w:t>
+      </w:r>
+      <w:proofErr w:type="spellStart"/>
+      <w:r>
+        <w:t>four</w:t>
+      </w:r>
+      <w:proofErr w:type="spellEnd"/>
+      <w:r>
+        <w:t xml:space="preserve">, </w:t>
+      </w:r>
+      <w:proofErr w:type="spellStart"/>
+      <w:r>
+        <w:t>five</w:t>
+      </w:r>
+      <w:proofErr w:type="spellEnd"/>
+      <w:r>
+        <w:t xml:space="preserve">, etc. </w:t>
+      </w:r>
+    </w:p>
+    <w:p>
+      <w:pPr>
+        <w:pStyle w:val="Prrafodelista"/>
+      </w:pPr>
+      <w:r>
+        <w:t xml:space="preserve">Cuando los números aparecen precediendo a un sustantivo funcionan como determinantes. </w:t>
+      </w:r>
+    </w:p>
+    <w:p>
+      <w:pPr>
+        <w:pStyle w:val="Prrafodelista"/>
+      </w:pPr>
+      <w:r>
+        <w:t xml:space="preserve">Ejemplo: </w:t>
+      </w:r>
+      <w:proofErr w:type="spellStart"/>
+      <w:r>
+        <w:t>If</w:t>
+      </w:r>
+      <w:proofErr w:type="spellEnd"/>
+      <w:r>
+        <w:t xml:space="preserve"> </w:t>
+      </w:r>
+      <w:proofErr w:type="spellStart"/>
+      <w:r>
+        <w:t>they</w:t>
+      </w:r>
+      <w:proofErr w:type="spellEnd"/>
+      <w:r>
+        <w:t xml:space="preserve"> </w:t>
+      </w:r>
+      <w:proofErr w:type="spellStart"/>
+      <w:r>
+        <w:t>buy</w:t>
+      </w:r>
+      <w:proofErr w:type="spellEnd"/>
+      <w:r>
+        <w:t xml:space="preserve"> </w:t>
+      </w:r>
+      <w:proofErr w:type="spellStart"/>
+      <w:r>
+        <w:t>two</w:t>
+      </w:r>
+      <w:proofErr w:type="spellEnd"/>
+      <w:r>
+        <w:t xml:space="preserve"> </w:t>
+      </w:r>
+      <w:proofErr w:type="spellStart"/>
+      <w:proofErr w:type="gramStart"/>
+      <w:r>
+        <w:t>devices</w:t>
+      </w:r>
+      <w:proofErr w:type="spellEnd"/>
+      <w:r>
+        <w:t xml:space="preserve"> ,</w:t>
+      </w:r>
+      <w:proofErr w:type="gramEnd"/>
+      <w:r>
+        <w:t xml:space="preserve"> </w:t>
+      </w:r>
+      <w:proofErr w:type="spellStart"/>
+      <w:r>
+        <w:t>we</w:t>
+      </w:r>
+      <w:proofErr w:type="spellEnd"/>
+      <w:r>
+        <w:t xml:space="preserve"> can </w:t>
+      </w:r>
+      <w:proofErr w:type="spellStart"/>
+      <w:r>
+        <w:t>offer</w:t>
+      </w:r>
+      <w:proofErr w:type="spellEnd"/>
+      <w:r>
+        <w:t xml:space="preserve"> a </w:t>
+      </w:r>
+      <w:proofErr w:type="spellStart"/>
+      <w:r>
+        <w:t>discount</w:t>
+      </w:r>
+      <w:proofErr w:type="spellEnd"/>
+      <w:r>
+        <w:t xml:space="preserve">. </w:t>
+      </w:r>
+    </w:p>
+    <w:p>
+      <w:pPr>
+        <w:pStyle w:val="Prrafodelista"/>
+        <w:numPr>
+          <w:ilvl w:val="0"/>
+          <w:numId w:val="11"/>
+        </w:numPr>
+      </w:pPr>
+      <w:r>
+        <w:t>-</w:t>
+      </w:r>
+      <w:r>
+        <w:rPr>
+          <w:b/>
+          <w:bCs/>
+        </w:rPr>
+        <w:t>Distributivos</w:t>
+      </w:r>
+      <w:r>
+        <w:t xml:space="preserve">: </w:t>
+      </w:r>
+      <w:proofErr w:type="spellStart"/>
+      <w:r>
+        <w:t>every</w:t>
+      </w:r>
+      <w:proofErr w:type="spellEnd"/>
+      <w:r>
+        <w:t xml:space="preserve"> (todos/as), </w:t>
+      </w:r>
+      <w:proofErr w:type="spellStart"/>
+      <w:r>
+        <w:t>each</w:t>
+      </w:r>
+      <w:proofErr w:type="spellEnd"/>
+      <w:r>
+        <w:t xml:space="preserve"> (cada), </w:t>
+      </w:r>
+      <w:proofErr w:type="spellStart"/>
+      <w:r>
+        <w:t>either</w:t>
+      </w:r>
+      <w:proofErr w:type="spellEnd"/>
+      <w:r>
+        <w:t xml:space="preserve"> (uno (u otro), </w:t>
+      </w:r>
+      <w:proofErr w:type="spellStart"/>
+      <w:r>
+        <w:t>neither</w:t>
+      </w:r>
+      <w:proofErr w:type="spellEnd"/>
+      <w:r>
+        <w:t xml:space="preserve">(ninguno), </w:t>
+      </w:r>
+      <w:proofErr w:type="spellStart"/>
+      <w:r>
+        <w:t>both</w:t>
+      </w:r>
+      <w:proofErr w:type="spellEnd"/>
+      <w:r>
+        <w:t xml:space="preserve"> (ambos), </w:t>
+      </w:r>
+      <w:proofErr w:type="spellStart"/>
+      <w:r>
+        <w:t>all</w:t>
+      </w:r>
+      <w:proofErr w:type="spellEnd"/>
+      <w:r>
+        <w:t xml:space="preserve"> (todos), </w:t>
+      </w:r>
+      <w:proofErr w:type="spellStart"/>
+      <w:r>
+        <w:t>half</w:t>
+      </w:r>
+      <w:proofErr w:type="spellEnd"/>
+      <w:r>
+        <w:t xml:space="preserve"> (la mitad). </w:t>
+      </w:r>
+    </w:p>
+    <w:p>
+      <w:pPr>
+        <w:pStyle w:val="Prrafodelista"/>
+      </w:pPr>
+      <w:r>
+        <w:t xml:space="preserve">Los determinantes distributivos hacen referencia a un grupo de personas o cosas, además de a cada uno de los elementos del grupo. Indican diferentes modos de ver a los individuos del grupo y expresan cómo se distribuye, comparte o divide algo. </w:t>
+      </w:r>
+    </w:p>
+    <w:p>
+      <w:pPr>
+        <w:pStyle w:val="Prrafodelista"/>
+      </w:pPr>
+      <w:r>
+        <w:t xml:space="preserve">Ejemplo: </w:t>
+      </w:r>
+      <w:proofErr w:type="spellStart"/>
+      <w:r>
+        <w:t>The</w:t>
+      </w:r>
+      <w:proofErr w:type="spellEnd"/>
+      <w:r>
+        <w:t xml:space="preserve"> </w:t>
+      </w:r>
+      <w:proofErr w:type="spellStart"/>
+      <w:r>
+        <w:t>features</w:t>
+      </w:r>
+      <w:proofErr w:type="spellEnd"/>
+      <w:r>
+        <w:t xml:space="preserve"> are </w:t>
+      </w:r>
+      <w:proofErr w:type="spellStart"/>
+      <w:r>
+        <w:t>detailed</w:t>
+      </w:r>
+      <w:proofErr w:type="spellEnd"/>
+      <w:r>
+        <w:t xml:space="preserve"> </w:t>
+      </w:r>
+      <w:proofErr w:type="spellStart"/>
+      <w:r>
+        <w:t>on</w:t>
+      </w:r>
+      <w:proofErr w:type="spellEnd"/>
+      <w:r>
+        <w:t xml:space="preserve"> </w:t>
+      </w:r>
+      <w:proofErr w:type="spellStart"/>
+      <w:r>
+        <w:t>each</w:t>
+      </w:r>
+      <w:proofErr w:type="spellEnd"/>
+      <w:r>
+        <w:t xml:space="preserve"> </w:t>
+      </w:r>
+      <w:proofErr w:type="spellStart"/>
+      <w:r>
+        <w:t>device</w:t>
+      </w:r>
+      <w:proofErr w:type="spellEnd"/>
+      <w:r>
+        <w:t xml:space="preserve">. </w:t>
+      </w:r>
+      <w:proofErr w:type="spellStart"/>
+      <w:r>
+        <w:t>All</w:t>
+      </w:r>
+      <w:proofErr w:type="spellEnd"/>
+      <w:r>
+        <w:t xml:space="preserve"> </w:t>
+      </w:r>
+      <w:proofErr w:type="spellStart"/>
+      <w:r>
+        <w:t>the</w:t>
+      </w:r>
+      <w:proofErr w:type="spellEnd"/>
+      <w:r>
+        <w:t xml:space="preserve"> </w:t>
+      </w:r>
+      <w:proofErr w:type="spellStart"/>
+      <w:r>
+        <w:t>users</w:t>
+      </w:r>
+      <w:proofErr w:type="spellEnd"/>
+      <w:r>
+        <w:t xml:space="preserve"> </w:t>
+      </w:r>
+      <w:proofErr w:type="spellStart"/>
+      <w:r>
+        <w:t>should</w:t>
+      </w:r>
+      <w:proofErr w:type="spellEnd"/>
+      <w:r>
+        <w:t xml:space="preserve"> </w:t>
+      </w:r>
+      <w:proofErr w:type="spellStart"/>
+      <w:r>
+        <w:t>update</w:t>
+      </w:r>
+      <w:proofErr w:type="spellEnd"/>
+      <w:r>
+        <w:t xml:space="preserve"> </w:t>
+      </w:r>
+      <w:proofErr w:type="spellStart"/>
+      <w:r>
+        <w:t>their</w:t>
+      </w:r>
+      <w:proofErr w:type="spellEnd"/>
+      <w:r>
+        <w:t xml:space="preserve"> </w:t>
+      </w:r>
+      <w:proofErr w:type="spellStart"/>
+      <w:r>
+        <w:t>cellphones</w:t>
+      </w:r>
+      <w:proofErr w:type="spellEnd"/>
+      <w:r>
+        <w:t>.</w:t>
+      </w:r>
+    </w:p>
+    <w:p/>
+    <w:p>
+      <w:pPr>
+        <w:pStyle w:val="Subttulo"/>
+      </w:pPr>
+      <w:r>
+        <w:lastRenderedPageBreak/>
+        <w:t xml:space="preserve">PRONOMBRES SUBJETIVOS </w:t>
+      </w:r>
+    </w:p>
+    <w:p>
+      <w:r>
+        <w:t xml:space="preserve">Siempre preceden al verbo. Ocupan la posición del sujeto en la oración. </w:t>
+      </w:r>
+    </w:p>
+    <w:p>
+      <w:proofErr w:type="spellStart"/>
+      <w:r>
+        <w:t>Example</w:t>
+      </w:r>
+      <w:proofErr w:type="spellEnd"/>
+      <w:r>
+        <w:t xml:space="preserve">: </w:t>
+      </w:r>
+      <w:proofErr w:type="spellStart"/>
+      <w:r>
+        <w:t>The</w:t>
+      </w:r>
+      <w:proofErr w:type="spellEnd"/>
+      <w:r>
+        <w:t xml:space="preserve"> </w:t>
+      </w:r>
+      <w:proofErr w:type="spellStart"/>
+      <w:r>
+        <w:t>first</w:t>
+      </w:r>
+      <w:proofErr w:type="spellEnd"/>
+      <w:r>
+        <w:t xml:space="preserve"> </w:t>
+      </w:r>
+      <w:proofErr w:type="spellStart"/>
+      <w:r>
+        <w:t>electronic</w:t>
+      </w:r>
+      <w:proofErr w:type="spellEnd"/>
+      <w:r>
+        <w:t xml:space="preserve"> digital </w:t>
+      </w:r>
+      <w:proofErr w:type="spellStart"/>
+      <w:r>
+        <w:t>computers</w:t>
+      </w:r>
+      <w:proofErr w:type="spellEnd"/>
+      <w:r>
+        <w:t xml:space="preserve"> </w:t>
+      </w:r>
+      <w:proofErr w:type="spellStart"/>
+      <w:r>
+        <w:t>were</w:t>
+      </w:r>
+      <w:proofErr w:type="spellEnd"/>
+      <w:r>
+        <w:t xml:space="preserve"> </w:t>
+      </w:r>
+      <w:proofErr w:type="spellStart"/>
+      <w:r>
+        <w:t>developed</w:t>
+      </w:r>
+      <w:proofErr w:type="spellEnd"/>
+      <w:r>
+        <w:t xml:space="preserve"> in </w:t>
+      </w:r>
+      <w:proofErr w:type="spellStart"/>
+      <w:r>
+        <w:t>World</w:t>
+      </w:r>
+      <w:proofErr w:type="spellEnd"/>
+      <w:r>
+        <w:t xml:space="preserve"> </w:t>
+      </w:r>
+      <w:proofErr w:type="spellStart"/>
+      <w:r>
+        <w:t>War</w:t>
+      </w:r>
+      <w:proofErr w:type="spellEnd"/>
+      <w:r>
+        <w:t xml:space="preserve"> II. </w:t>
+      </w:r>
+      <w:proofErr w:type="spellStart"/>
+      <w:r>
+        <w:t>They</w:t>
+      </w:r>
+      <w:proofErr w:type="spellEnd"/>
+      <w:r>
+        <w:t xml:space="preserve"> </w:t>
+      </w:r>
+      <w:proofErr w:type="spellStart"/>
+      <w:r>
+        <w:t>were</w:t>
+      </w:r>
+      <w:proofErr w:type="spellEnd"/>
+      <w:r>
+        <w:t xml:space="preserve"> </w:t>
+      </w:r>
+      <w:proofErr w:type="spellStart"/>
+      <w:r>
+        <w:t>used</w:t>
+      </w:r>
+      <w:proofErr w:type="spellEnd"/>
+      <w:r>
+        <w:t xml:space="preserve"> </w:t>
+      </w:r>
+      <w:proofErr w:type="spellStart"/>
+      <w:r>
+        <w:t>for</w:t>
+      </w:r>
+      <w:proofErr w:type="spellEnd"/>
+      <w:r>
+        <w:t xml:space="preserve"> </w:t>
+      </w:r>
+      <w:proofErr w:type="spellStart"/>
+      <w:r>
+        <w:t>specialized</w:t>
+      </w:r>
+      <w:proofErr w:type="spellEnd"/>
+      <w:r>
+        <w:t xml:space="preserve"> </w:t>
+      </w:r>
+      <w:proofErr w:type="spellStart"/>
+      <w:r>
+        <w:t>military</w:t>
+      </w:r>
+      <w:proofErr w:type="spellEnd"/>
+      <w:r>
+        <w:t xml:space="preserve"> </w:t>
+      </w:r>
+      <w:proofErr w:type="spellStart"/>
+      <w:r>
+        <w:t>applications</w:t>
+      </w:r>
+      <w:proofErr w:type="spellEnd"/>
+      <w:r>
+        <w:t>. (</w:t>
+      </w:r>
+      <w:proofErr w:type="spellStart"/>
+      <w:r>
+        <w:t>They</w:t>
+      </w:r>
+      <w:proofErr w:type="spellEnd"/>
+      <w:r>
+        <w:t xml:space="preserve"> reemplaza “</w:t>
+      </w:r>
+      <w:proofErr w:type="spellStart"/>
+      <w:r>
+        <w:t>the</w:t>
+      </w:r>
+      <w:proofErr w:type="spellEnd"/>
+      <w:r>
+        <w:t xml:space="preserve"> </w:t>
+      </w:r>
+      <w:proofErr w:type="spellStart"/>
+      <w:r>
+        <w:t>first</w:t>
+      </w:r>
+      <w:proofErr w:type="spellEnd"/>
+      <w:r>
+        <w:t xml:space="preserve"> </w:t>
+      </w:r>
+      <w:proofErr w:type="spellStart"/>
+      <w:r>
+        <w:t>electronic</w:t>
+      </w:r>
+      <w:proofErr w:type="spellEnd"/>
+      <w:r>
+        <w:t xml:space="preserve"> digital </w:t>
+      </w:r>
+      <w:proofErr w:type="spellStart"/>
+      <w:r>
+        <w:t>computers</w:t>
+      </w:r>
+      <w:proofErr w:type="spellEnd"/>
+      <w:r>
+        <w:t xml:space="preserve">) </w:t>
+      </w:r>
+    </w:p>
+    <w:p>
+      <w:pPr>
+        <w:pStyle w:val="Subttulo"/>
+      </w:pPr>
+      <w:r>
+        <w:t>PRONOMBRES OBJETIVOS</w:t>
+      </w:r>
+    </w:p>
+    <w:p>
+      <w:r>
+        <w:t xml:space="preserve"> Mientras que los pronombres subjetivos(personales) reemplazan al sujeto y se ubican delante del verbo, los pronombres objetivos reemplazan sustantivos en la posición del objeto. Es </w:t>
+      </w:r>
+      <w:proofErr w:type="gramStart"/>
+      <w:r>
+        <w:t>decir</w:t>
+      </w:r>
+      <w:proofErr w:type="gramEnd"/>
+      <w:r>
+        <w:t xml:space="preserve"> se ubican después del verbo. </w:t>
+      </w:r>
+    </w:p>
+    <w:p>
+      <w:proofErr w:type="spellStart"/>
+      <w:r>
+        <w:t>Example</w:t>
+      </w:r>
+      <w:proofErr w:type="spellEnd"/>
+      <w:r>
+        <w:t xml:space="preserve">: </w:t>
+      </w:r>
+      <w:proofErr w:type="spellStart"/>
+      <w:r>
+        <w:t>The</w:t>
+      </w:r>
+      <w:proofErr w:type="spellEnd"/>
+      <w:r>
+        <w:t xml:space="preserve"> </w:t>
+      </w:r>
+      <w:proofErr w:type="spellStart"/>
+      <w:r>
+        <w:t>computer</w:t>
+      </w:r>
+      <w:proofErr w:type="spellEnd"/>
+      <w:r>
+        <w:t xml:space="preserve"> </w:t>
+      </w:r>
+      <w:proofErr w:type="spellStart"/>
+      <w:r>
+        <w:t>gives</w:t>
+      </w:r>
+      <w:proofErr w:type="spellEnd"/>
+      <w:r>
+        <w:t xml:space="preserve"> </w:t>
+      </w:r>
+      <w:proofErr w:type="spellStart"/>
+      <w:r>
+        <w:t>you</w:t>
+      </w:r>
+      <w:proofErr w:type="spellEnd"/>
+      <w:r>
+        <w:t xml:space="preserve"> </w:t>
+      </w:r>
+      <w:proofErr w:type="spellStart"/>
+      <w:r>
+        <w:t>results</w:t>
+      </w:r>
+      <w:proofErr w:type="spellEnd"/>
+      <w:r>
+        <w:t xml:space="preserve"> </w:t>
+      </w:r>
+      <w:proofErr w:type="spellStart"/>
+      <w:r>
+        <w:t>corresponding</w:t>
+      </w:r>
+      <w:proofErr w:type="spellEnd"/>
+      <w:r>
+        <w:t xml:space="preserve"> </w:t>
+      </w:r>
+      <w:proofErr w:type="spellStart"/>
+      <w:r>
+        <w:t>to</w:t>
+      </w:r>
+      <w:proofErr w:type="spellEnd"/>
+      <w:r>
+        <w:t xml:space="preserve"> </w:t>
+      </w:r>
+      <w:proofErr w:type="spellStart"/>
+      <w:r>
+        <w:t>what</w:t>
+      </w:r>
+      <w:proofErr w:type="spellEnd"/>
+      <w:r>
+        <w:t xml:space="preserve"> data </w:t>
+      </w:r>
+      <w:proofErr w:type="spellStart"/>
+      <w:r>
+        <w:t>you</w:t>
+      </w:r>
+      <w:proofErr w:type="spellEnd"/>
+      <w:r>
+        <w:t xml:space="preserve"> </w:t>
+      </w:r>
+      <w:proofErr w:type="spellStart"/>
+      <w:r>
+        <w:t>supply</w:t>
+      </w:r>
+      <w:proofErr w:type="spellEnd"/>
+      <w:r>
+        <w:t xml:space="preserve"> and </w:t>
+      </w:r>
+      <w:proofErr w:type="spellStart"/>
+      <w:r>
+        <w:t>how</w:t>
+      </w:r>
+      <w:proofErr w:type="spellEnd"/>
+      <w:r>
+        <w:t xml:space="preserve"> </w:t>
+      </w:r>
+      <w:proofErr w:type="spellStart"/>
+      <w:r>
+        <w:t>you</w:t>
+      </w:r>
+      <w:proofErr w:type="spellEnd"/>
+      <w:r>
+        <w:t xml:space="preserve"> </w:t>
+      </w:r>
+      <w:proofErr w:type="spellStart"/>
+      <w:r>
+        <w:t>process</w:t>
+      </w:r>
+      <w:proofErr w:type="spellEnd"/>
+      <w:r>
+        <w:t xml:space="preserve"> </w:t>
+      </w:r>
+      <w:proofErr w:type="spellStart"/>
+      <w:r>
+        <w:t>it</w:t>
+      </w:r>
+      <w:proofErr w:type="spellEnd"/>
+      <w:r>
+        <w:t>. (</w:t>
+      </w:r>
+      <w:proofErr w:type="spellStart"/>
+      <w:r>
+        <w:t>It</w:t>
+      </w:r>
+      <w:proofErr w:type="spellEnd"/>
+      <w:r>
+        <w:t xml:space="preserve"> en este caso es un pronombre objetivo que reemplaza “data”) </w:t>
+      </w:r>
+    </w:p>
+    <w:p>
+      <w:r>
+        <w:t xml:space="preserve">¡ATENCIÓN!: La columna del centro (rojo) presenta adjetivos posesivos. Se debe tener en cuenta que estos no son pronombres ya que no </w:t>
+      </w:r>
+      <w:r>
+        <w:t>reemplazan,</w:t>
+      </w:r>
+      <w:r>
+        <w:t xml:space="preserve"> sino que acompañan al sustantivo. </w:t>
+      </w:r>
+    </w:p>
+    <w:p>
+      <w:r>
+        <w:t xml:space="preserve">Los adjetivos posesivos siempre preceden a un SUSTANTIVO. Indican pertenencia o posesión. Encabezan una FRASE NOMINAL. </w:t>
+      </w:r>
+    </w:p>
+    <w:p>
+      <w:proofErr w:type="spellStart"/>
+      <w:r>
+        <w:t>Example</w:t>
+      </w:r>
+      <w:proofErr w:type="spellEnd"/>
+      <w:r>
+        <w:t xml:space="preserve">: </w:t>
+      </w:r>
+      <w:proofErr w:type="spellStart"/>
+      <w:r>
+        <w:t>Iphone</w:t>
+      </w:r>
+      <w:proofErr w:type="spellEnd"/>
+      <w:r>
+        <w:t xml:space="preserve"> has </w:t>
+      </w:r>
+      <w:proofErr w:type="spellStart"/>
+      <w:r>
+        <w:t>the</w:t>
+      </w:r>
+      <w:proofErr w:type="spellEnd"/>
+      <w:r>
+        <w:t xml:space="preserve"> </w:t>
+      </w:r>
+      <w:proofErr w:type="spellStart"/>
+      <w:r>
+        <w:t>best</w:t>
+      </w:r>
+      <w:proofErr w:type="spellEnd"/>
+      <w:r>
+        <w:t xml:space="preserve"> </w:t>
+      </w:r>
+      <w:proofErr w:type="spellStart"/>
+      <w:r>
+        <w:t>operating</w:t>
+      </w:r>
+      <w:proofErr w:type="spellEnd"/>
+      <w:r>
+        <w:t xml:space="preserve"> </w:t>
+      </w:r>
+      <w:proofErr w:type="spellStart"/>
+      <w:r>
+        <w:t>system</w:t>
+      </w:r>
+      <w:proofErr w:type="spellEnd"/>
+      <w:r>
+        <w:t xml:space="preserve">. </w:t>
+      </w:r>
+      <w:proofErr w:type="spellStart"/>
+      <w:r>
+        <w:t>Our</w:t>
+      </w:r>
+      <w:proofErr w:type="spellEnd"/>
+      <w:r>
+        <w:t xml:space="preserve"> </w:t>
+      </w:r>
+      <w:proofErr w:type="spellStart"/>
+      <w:r>
+        <w:t>features</w:t>
+      </w:r>
+      <w:proofErr w:type="spellEnd"/>
+      <w:r>
+        <w:t xml:space="preserve"> are </w:t>
+      </w:r>
+      <w:proofErr w:type="spellStart"/>
+      <w:r>
+        <w:t>easier</w:t>
+      </w:r>
+      <w:proofErr w:type="spellEnd"/>
+      <w:r>
+        <w:t xml:space="preserve"> </w:t>
+      </w:r>
+      <w:proofErr w:type="spellStart"/>
+      <w:r>
+        <w:t>to</w:t>
+      </w:r>
+      <w:proofErr w:type="spellEnd"/>
+      <w:r>
+        <w:t xml:space="preserve"> use </w:t>
+      </w:r>
+      <w:proofErr w:type="spellStart"/>
+      <w:r>
+        <w:t>than</w:t>
+      </w:r>
+      <w:proofErr w:type="spellEnd"/>
+      <w:r>
+        <w:t xml:space="preserve"> </w:t>
+      </w:r>
+      <w:proofErr w:type="spellStart"/>
+      <w:r>
+        <w:t>Android’s</w:t>
+      </w:r>
+      <w:proofErr w:type="spellEnd"/>
+      <w:r>
+        <w:t>. (</w:t>
+      </w:r>
+      <w:proofErr w:type="spellStart"/>
+      <w:r>
+        <w:t>Iphone</w:t>
+      </w:r>
+      <w:proofErr w:type="spellEnd"/>
+      <w:r>
+        <w:t xml:space="preserve"> tiene el mejor sistema operativo. Nuestras características son más fáciles de usar que las de Android) </w:t>
+      </w:r>
+      <w:proofErr w:type="spellStart"/>
+      <w:r>
+        <w:t>Our</w:t>
+      </w:r>
+      <w:proofErr w:type="spellEnd"/>
+      <w:r>
+        <w:t xml:space="preserve"> expresa pertenencia a </w:t>
+      </w:r>
+      <w:proofErr w:type="spellStart"/>
+      <w:r>
+        <w:t>Iphone</w:t>
+      </w:r>
+      <w:proofErr w:type="spellEnd"/>
+      <w:r>
+        <w:t xml:space="preserve">→ Las </w:t>
+      </w:r>
+      <w:proofErr w:type="spellStart"/>
+      <w:r>
+        <w:t>features</w:t>
+      </w:r>
+      <w:proofErr w:type="spellEnd"/>
+      <w:r>
+        <w:t xml:space="preserve"> de </w:t>
+      </w:r>
+      <w:proofErr w:type="spellStart"/>
+      <w:r>
+        <w:t>Iphone</w:t>
+      </w:r>
+      <w:proofErr w:type="spellEnd"/>
+      <w:r>
+        <w:t xml:space="preserve">) </w:t>
+      </w:r>
+    </w:p>
+    <w:p>
+      <w:proofErr w:type="spellStart"/>
+      <w:r>
+        <w:t>Example</w:t>
+      </w:r>
+      <w:proofErr w:type="spellEnd"/>
+      <w:r>
+        <w:t xml:space="preserve">: </w:t>
+      </w:r>
+      <w:proofErr w:type="spellStart"/>
+      <w:r>
+        <w:t>Computer</w:t>
+      </w:r>
+      <w:proofErr w:type="spellEnd"/>
+      <w:r>
+        <w:t xml:space="preserve"> </w:t>
+      </w:r>
+      <w:proofErr w:type="spellStart"/>
+      <w:r>
+        <w:t>is</w:t>
+      </w:r>
+      <w:proofErr w:type="spellEnd"/>
+      <w:r>
+        <w:t xml:space="preserve"> </w:t>
+      </w:r>
+      <w:proofErr w:type="spellStart"/>
+      <w:r>
+        <w:t>increasingly</w:t>
+      </w:r>
+      <w:proofErr w:type="spellEnd"/>
+      <w:r>
+        <w:t xml:space="preserve"> </w:t>
+      </w:r>
+      <w:proofErr w:type="spellStart"/>
+      <w:r>
+        <w:t>becoming</w:t>
+      </w:r>
+      <w:proofErr w:type="spellEnd"/>
+      <w:r>
+        <w:t xml:space="preserve"> </w:t>
+      </w:r>
+      <w:proofErr w:type="spellStart"/>
+      <w:r>
+        <w:t>compulsory</w:t>
+      </w:r>
+      <w:proofErr w:type="spellEnd"/>
+      <w:r>
+        <w:t xml:space="preserve"> in </w:t>
+      </w:r>
+      <w:proofErr w:type="spellStart"/>
+      <w:r>
+        <w:t>nearly</w:t>
+      </w:r>
+      <w:proofErr w:type="spellEnd"/>
+      <w:r>
+        <w:t xml:space="preserve"> </w:t>
+      </w:r>
+      <w:proofErr w:type="spellStart"/>
+      <w:r>
+        <w:t>all</w:t>
+      </w:r>
+      <w:proofErr w:type="spellEnd"/>
+      <w:r>
+        <w:t xml:space="preserve"> </w:t>
+      </w:r>
+      <w:proofErr w:type="spellStart"/>
+      <w:r>
+        <w:t>fields</w:t>
+      </w:r>
+      <w:proofErr w:type="spellEnd"/>
+      <w:r>
+        <w:t xml:space="preserve"> </w:t>
+      </w:r>
+      <w:proofErr w:type="spellStart"/>
+      <w:r>
+        <w:t>of</w:t>
+      </w:r>
+      <w:proofErr w:type="spellEnd"/>
+      <w:r>
+        <w:t xml:space="preserve"> </w:t>
+      </w:r>
+      <w:proofErr w:type="spellStart"/>
+      <w:r>
+        <w:t>studies</w:t>
+      </w:r>
+      <w:proofErr w:type="spellEnd"/>
+      <w:r>
+        <w:t xml:space="preserve">, </w:t>
+      </w:r>
+      <w:proofErr w:type="spellStart"/>
+      <w:r>
+        <w:t>not</w:t>
+      </w:r>
+      <w:proofErr w:type="spellEnd"/>
+      <w:r>
+        <w:t xml:space="preserve"> </w:t>
+      </w:r>
+      <w:proofErr w:type="spellStart"/>
+      <w:r>
+        <w:t>because</w:t>
+      </w:r>
+      <w:proofErr w:type="spellEnd"/>
+      <w:r>
+        <w:t xml:space="preserve"> </w:t>
+      </w:r>
+      <w:proofErr w:type="spellStart"/>
+      <w:r>
+        <w:t>of</w:t>
+      </w:r>
+      <w:proofErr w:type="spellEnd"/>
+      <w:r>
+        <w:t xml:space="preserve"> </w:t>
+      </w:r>
+      <w:proofErr w:type="spellStart"/>
+      <w:r>
+        <w:t>anything</w:t>
+      </w:r>
+      <w:proofErr w:type="spellEnd"/>
+      <w:r>
+        <w:t xml:space="preserve"> </w:t>
+      </w:r>
+      <w:proofErr w:type="spellStart"/>
+      <w:r>
+        <w:t>but</w:t>
+      </w:r>
+      <w:proofErr w:type="spellEnd"/>
+      <w:r>
+        <w:t xml:space="preserve"> </w:t>
+      </w:r>
+      <w:proofErr w:type="spellStart"/>
+      <w:r>
+        <w:t>its</w:t>
+      </w:r>
+      <w:proofErr w:type="spellEnd"/>
+      <w:r>
+        <w:t xml:space="preserve"> </w:t>
+      </w:r>
+      <w:proofErr w:type="spellStart"/>
+      <w:r>
+        <w:t>accuracy</w:t>
+      </w:r>
+      <w:proofErr w:type="spellEnd"/>
+      <w:r>
+        <w:t xml:space="preserve"> and v </w:t>
+      </w:r>
+      <w:proofErr w:type="spellStart"/>
+      <w:r>
+        <w:t>ersatility</w:t>
+      </w:r>
+      <w:proofErr w:type="spellEnd"/>
+      <w:r>
+        <w:t xml:space="preserve">. (Expresa posesión </w:t>
+      </w:r>
+      <w:proofErr w:type="gramStart"/>
+      <w:r>
+        <w:t>en relación a</w:t>
+      </w:r>
+      <w:proofErr w:type="gramEnd"/>
+      <w:r>
+        <w:t xml:space="preserve"> la computadora: su exactitud y versatilidad / la exactitud y versatilidad de la computadora) </w:t>
+      </w:r>
+    </w:p>
+    <w:p>
+      <w:pPr>
+        <w:pStyle w:val="Subttulo"/>
+      </w:pPr>
+      <w:r>
+        <w:t xml:space="preserve">PRONOMBRES POSESIVOS </w:t>
+      </w:r>
+    </w:p>
+    <w:p>
+      <w:r>
+        <w:t xml:space="preserve">Siempre suceden a un VERBO. Indican pertenencia, posesión. Reemplazan una FRASE NOMINAL. </w:t>
+      </w:r>
+    </w:p>
+    <w:p>
+      <w:proofErr w:type="spellStart"/>
+      <w:r>
+        <w:t>Example</w:t>
+      </w:r>
+      <w:proofErr w:type="spellEnd"/>
+      <w:r>
+        <w:t xml:space="preserve">: </w:t>
+      </w:r>
+      <w:proofErr w:type="spellStart"/>
+      <w:r>
+        <w:t>These</w:t>
+      </w:r>
+      <w:proofErr w:type="spellEnd"/>
+      <w:r>
+        <w:t xml:space="preserve"> are </w:t>
+      </w:r>
+      <w:proofErr w:type="spellStart"/>
+      <w:r>
+        <w:t>Android’s</w:t>
+      </w:r>
+      <w:proofErr w:type="spellEnd"/>
+      <w:r>
+        <w:t xml:space="preserve"> new </w:t>
+      </w:r>
+      <w:proofErr w:type="spellStart"/>
+      <w:r>
+        <w:t>features</w:t>
+      </w:r>
+      <w:proofErr w:type="spellEnd"/>
+      <w:r>
+        <w:t xml:space="preserve">. </w:t>
+      </w:r>
+      <w:proofErr w:type="spellStart"/>
+      <w:r>
+        <w:t>Ours</w:t>
+      </w:r>
+      <w:proofErr w:type="spellEnd"/>
+      <w:r>
+        <w:t xml:space="preserve"> are </w:t>
+      </w:r>
+      <w:proofErr w:type="spellStart"/>
+      <w:r>
+        <w:t>better</w:t>
+      </w:r>
+      <w:proofErr w:type="spellEnd"/>
+      <w:r>
+        <w:t xml:space="preserve">. (Las nuestras son mejores) </w:t>
+      </w:r>
+      <w:proofErr w:type="spellStart"/>
+      <w:r>
+        <w:t>Ours</w:t>
+      </w:r>
+      <w:proofErr w:type="spellEnd"/>
+      <w:r>
+        <w:t xml:space="preserve"> refiere a las </w:t>
+      </w:r>
+      <w:proofErr w:type="spellStart"/>
+      <w:r>
+        <w:t>features</w:t>
+      </w:r>
+      <w:proofErr w:type="spellEnd"/>
+      <w:r>
+        <w:t xml:space="preserve"> de </w:t>
+      </w:r>
+      <w:proofErr w:type="spellStart"/>
+      <w:r>
+        <w:t>Iphone</w:t>
+      </w:r>
+      <w:proofErr w:type="spellEnd"/>
+      <w:r>
+        <w:t>.)</w:t>
+      </w:r>
+    </w:p>
     <w:sectPr>
       <w:footerReference w:type="default" r:id="rId19"/>
       <w:pgSz w:w="11906" w:h="16838"/>
@@ -2126,6 +4467,118 @@
     </w:lvl>
   </w:abstractNum>
   <w:abstractNum w:abstractNumId="1" w15:restartNumberingAfterBreak="0">
+    <w:nsid w:val="045D0E3C"/>
+    <w:multiLevelType w:val="hybridMultilevel"/>
+    <w:tmpl w:val="76EA50BA"/>
+    <w:lvl w:ilvl="0" w:tplc="2C0A0001">
+      <w:start w:val="1"/>
+      <w:numFmt w:val="bullet"/>
+      <w:lvlText w:val=""/>
+      <w:lvlJc w:val="left"/>
+      <w:pPr>
+        <w:ind w:left="720" w:hanging="360"/>
+      </w:pPr>
+      <w:rPr>
+        <w:rFonts w:ascii="Symbol" w:hAnsi="Symbol" w:hint="default"/>
+      </w:rPr>
+    </w:lvl>
+    <w:lvl w:ilvl="1" w:tplc="4F74A69C">
+      <w:numFmt w:val="bullet"/>
+      <w:lvlText w:val="-"/>
+      <w:lvlJc w:val="left"/>
+      <w:pPr>
+        <w:ind w:left="1440" w:hanging="360"/>
+      </w:pPr>
+      <w:rPr>
+        <w:rFonts w:ascii="Aptos" w:eastAsiaTheme="minorHAnsi" w:hAnsi="Aptos" w:cstheme="minorBidi" w:hint="default"/>
+      </w:rPr>
+    </w:lvl>
+    <w:lvl w:ilvl="2" w:tplc="2C0A0005" w:tentative="1">
+      <w:start w:val="1"/>
+      <w:numFmt w:val="bullet"/>
+      <w:lvlText w:val=""/>
+      <w:lvlJc w:val="left"/>
+      <w:pPr>
+        <w:ind w:left="2160" w:hanging="360"/>
+      </w:pPr>
+      <w:rPr>
+        <w:rFonts w:ascii="Wingdings" w:hAnsi="Wingdings" w:hint="default"/>
+      </w:rPr>
+    </w:lvl>
+    <w:lvl w:ilvl="3" w:tplc="2C0A0001" w:tentative="1">
+      <w:start w:val="1"/>
+      <w:numFmt w:val="bullet"/>
+      <w:lvlText w:val=""/>
+      <w:lvlJc w:val="left"/>
+      <w:pPr>
+        <w:ind w:left="2880" w:hanging="360"/>
+      </w:pPr>
+      <w:rPr>
+        <w:rFonts w:ascii="Symbol" w:hAnsi="Symbol" w:hint="default"/>
+      </w:rPr>
+    </w:lvl>
+    <w:lvl w:ilvl="4" w:tplc="2C0A0003" w:tentative="1">
+      <w:start w:val="1"/>
+      <w:numFmt w:val="bullet"/>
+      <w:lvlText w:val="o"/>
+      <w:lvlJc w:val="left"/>
+      <w:pPr>
+        <w:ind w:left="3600" w:hanging="360"/>
+      </w:pPr>
+      <w:rPr>
+        <w:rFonts w:ascii="Courier New" w:hAnsi="Courier New" w:cs="Courier New" w:hint="default"/>
+      </w:rPr>
+    </w:lvl>
+    <w:lvl w:ilvl="5" w:tplc="2C0A0005" w:tentative="1">
+      <w:start w:val="1"/>
+      <w:numFmt w:val="bullet"/>
+      <w:lvlText w:val=""/>
+      <w:lvlJc w:val="left"/>
+      <w:pPr>
+        <w:ind w:left="4320" w:hanging="360"/>
+      </w:pPr>
+      <w:rPr>
+        <w:rFonts w:ascii="Wingdings" w:hAnsi="Wingdings" w:hint="default"/>
+      </w:rPr>
+    </w:lvl>
+    <w:lvl w:ilvl="6" w:tplc="2C0A0001" w:tentative="1">
+      <w:start w:val="1"/>
+      <w:numFmt w:val="bullet"/>
+      <w:lvlText w:val=""/>
+      <w:lvlJc w:val="left"/>
+      <w:pPr>
+        <w:ind w:left="5040" w:hanging="360"/>
+      </w:pPr>
+      <w:rPr>
+        <w:rFonts w:ascii="Symbol" w:hAnsi="Symbol" w:hint="default"/>
+      </w:rPr>
+    </w:lvl>
+    <w:lvl w:ilvl="7" w:tplc="2C0A0003" w:tentative="1">
+      <w:start w:val="1"/>
+      <w:numFmt w:val="bullet"/>
+      <w:lvlText w:val="o"/>
+      <w:lvlJc w:val="left"/>
+      <w:pPr>
+        <w:ind w:left="5760" w:hanging="360"/>
+      </w:pPr>
+      <w:rPr>
+        <w:rFonts w:ascii="Courier New" w:hAnsi="Courier New" w:cs="Courier New" w:hint="default"/>
+      </w:rPr>
+    </w:lvl>
+    <w:lvl w:ilvl="8" w:tplc="2C0A0005" w:tentative="1">
+      <w:start w:val="1"/>
+      <w:numFmt w:val="bullet"/>
+      <w:lvlText w:val=""/>
+      <w:lvlJc w:val="left"/>
+      <w:pPr>
+        <w:ind w:left="6480" w:hanging="360"/>
+      </w:pPr>
+      <w:rPr>
+        <w:rFonts w:ascii="Wingdings" w:hAnsi="Wingdings" w:hint="default"/>
+      </w:rPr>
+    </w:lvl>
+  </w:abstractNum>
+  <w:abstractNum w:abstractNumId="2" w15:restartNumberingAfterBreak="0">
     <w:nsid w:val="24A04C00"/>
     <w:multiLevelType w:val="hybridMultilevel"/>
     <w:tmpl w:val="E640B478"/>
@@ -2238,7 +4691,7 @@
       </w:rPr>
     </w:lvl>
   </w:abstractNum>
-  <w:abstractNum w:abstractNumId="2" w15:restartNumberingAfterBreak="0">
+  <w:abstractNum w:abstractNumId="3" w15:restartNumberingAfterBreak="0">
     <w:nsid w:val="28173D0B"/>
     <w:multiLevelType w:val="hybridMultilevel"/>
     <w:tmpl w:val="2EB4042E"/>
@@ -2351,7 +4804,7 @@
       </w:rPr>
     </w:lvl>
   </w:abstractNum>
-  <w:abstractNum w:abstractNumId="3" w15:restartNumberingAfterBreak="0">
+  <w:abstractNum w:abstractNumId="4" w15:restartNumberingAfterBreak="0">
     <w:nsid w:val="4E294C62"/>
     <w:multiLevelType w:val="hybridMultilevel"/>
     <w:tmpl w:val="47283192"/>
@@ -2464,7 +4917,7 @@
       </w:rPr>
     </w:lvl>
   </w:abstractNum>
-  <w:abstractNum w:abstractNumId="4" w15:restartNumberingAfterBreak="0">
+  <w:abstractNum w:abstractNumId="5" w15:restartNumberingAfterBreak="0">
     <w:nsid w:val="6B421787"/>
     <w:multiLevelType w:val="hybridMultilevel"/>
     <w:tmpl w:val="A0881268"/>
@@ -2577,7 +5030,7 @@
       </w:rPr>
     </w:lvl>
   </w:abstractNum>
-  <w:abstractNum w:abstractNumId="5" w15:restartNumberingAfterBreak="0">
+  <w:abstractNum w:abstractNumId="6" w15:restartNumberingAfterBreak="0">
     <w:nsid w:val="6E36524D"/>
     <w:multiLevelType w:val="hybridMultilevel"/>
     <w:tmpl w:val="1F7669CE"/>
@@ -2690,7 +5143,7 @@
       </w:rPr>
     </w:lvl>
   </w:abstractNum>
-  <w:abstractNum w:abstractNumId="6" w15:restartNumberingAfterBreak="0">
+  <w:abstractNum w:abstractNumId="7" w15:restartNumberingAfterBreak="0">
     <w:nsid w:val="6F294141"/>
     <w:multiLevelType w:val="hybridMultilevel"/>
     <w:tmpl w:val="1C9CD27A"/>
@@ -2803,7 +5256,7 @@
       </w:rPr>
     </w:lvl>
   </w:abstractNum>
-  <w:abstractNum w:abstractNumId="7" w15:restartNumberingAfterBreak="0">
+  <w:abstractNum w:abstractNumId="8" w15:restartNumberingAfterBreak="0">
     <w:nsid w:val="6FF97A6D"/>
     <w:multiLevelType w:val="hybridMultilevel"/>
     <w:tmpl w:val="0B8430FC"/>
@@ -2916,7 +5369,7 @@
       </w:rPr>
     </w:lvl>
   </w:abstractNum>
-  <w:abstractNum w:abstractNumId="8" w15:restartNumberingAfterBreak="0">
+  <w:abstractNum w:abstractNumId="9" w15:restartNumberingAfterBreak="0">
     <w:nsid w:val="73AB4597"/>
     <w:multiLevelType w:val="hybridMultilevel"/>
     <w:tmpl w:val="CE729C5A"/>
@@ -3029,7 +5482,7 @@
       </w:rPr>
     </w:lvl>
   </w:abstractNum>
-  <w:abstractNum w:abstractNumId="9" w15:restartNumberingAfterBreak="0">
+  <w:abstractNum w:abstractNumId="10" w15:restartNumberingAfterBreak="0">
     <w:nsid w:val="73F26936"/>
     <w:multiLevelType w:val="hybridMultilevel"/>
     <w:tmpl w:val="32A2BC14"/>
@@ -3143,34 +5596,37 @@
     </w:lvl>
   </w:abstractNum>
   <w:num w:numId="1" w16cid:durableId="361899479">
-    <w:abstractNumId w:val="4"/>
+    <w:abstractNumId w:val="5"/>
   </w:num>
   <w:num w:numId="2" w16cid:durableId="589774551">
-    <w:abstractNumId w:val="9"/>
+    <w:abstractNumId w:val="10"/>
   </w:num>
   <w:num w:numId="3" w16cid:durableId="1815174933">
-    <w:abstractNumId w:val="5"/>
+    <w:abstractNumId w:val="6"/>
   </w:num>
   <w:num w:numId="4" w16cid:durableId="482892973">
-    <w:abstractNumId w:val="2"/>
+    <w:abstractNumId w:val="3"/>
   </w:num>
   <w:num w:numId="5" w16cid:durableId="1509514556">
     <w:abstractNumId w:val="0"/>
   </w:num>
   <w:num w:numId="6" w16cid:durableId="449201739">
-    <w:abstractNumId w:val="6"/>
+    <w:abstractNumId w:val="7"/>
   </w:num>
   <w:num w:numId="7" w16cid:durableId="2000648324">
-    <w:abstractNumId w:val="1"/>
+    <w:abstractNumId w:val="2"/>
   </w:num>
   <w:num w:numId="8" w16cid:durableId="933972762">
+    <w:abstractNumId w:val="9"/>
+  </w:num>
+  <w:num w:numId="9" w16cid:durableId="2022463970">
     <w:abstractNumId w:val="8"/>
   </w:num>
-  <w:num w:numId="9" w16cid:durableId="2022463970">
-    <w:abstractNumId w:val="7"/>
+  <w:num w:numId="10" w16cid:durableId="173765488">
+    <w:abstractNumId w:val="4"/>
   </w:num>
-  <w:num w:numId="10" w16cid:durableId="173765488">
-    <w:abstractNumId w:val="3"/>
+  <w:num w:numId="11" w16cid:durableId="1341662823">
+    <w:abstractNumId w:val="1"/>
   </w:num>
 </w:numbering>
 </file>
@@ -3777,6 +6233,7 @@
   <w:style w:type="character" w:default="1" w:styleId="Fuentedeprrafopredeter">
     <w:name w:val="Default Paragraph Font"/>
     <w:uiPriority w:val="1"/>
+    <w:semiHidden/>
     <w:unhideWhenUsed/>
   </w:style>
   <w:style w:type="table" w:default="1" w:styleId="Tablanormal">

</xml_diff>